<commit_message>
updated sketches and architecture page
</commit_message>
<xml_diff>
--- a/resources/sketches.docx
+++ b/resources/sketches.docx
@@ -9,12 +9,14 @@
           <w:szCs w:val="28"/>
         </w:rPr>
       </w:pPr>
-      <w:r>
-        <w:rPr>
-          <w:sz w:val="28"/>
-          <w:szCs w:val="28"/>
-        </w:rPr>
-        <w:t>Home Page</w:t>
+      <w:bookmarkStart w:id="0" w:name="_GoBack"/>
+      <w:bookmarkEnd w:id="0"/>
+      <w:r>
+        <w:rPr>
+          <w:sz w:val="28"/>
+          <w:szCs w:val="28"/>
+        </w:rPr>
+        <w:t>Architecture:</w:t>
       </w:r>
     </w:p>
     <w:p>
@@ -23,10 +25,10 @@
           <w:noProof/>
         </w:rPr>
         <w:drawing>
-          <wp:inline distT="0" distB="0" distL="0" distR="0" wp14:anchorId="7352D34F" wp14:editId="77670DDE">
-            <wp:extent cx="5943600" cy="5386705"/>
-            <wp:effectExtent l="0" t="0" r="0" b="4445"/>
-            <wp:docPr id="1" name="Picture 1"/>
+          <wp:inline distT="0" distB="0" distL="0" distR="0" wp14:anchorId="61F9B752" wp14:editId="7A670FD2">
+            <wp:extent cx="5943600" cy="4271010"/>
+            <wp:effectExtent l="0" t="0" r="0" b="0"/>
+            <wp:docPr id="3" name="Picture 3"/>
             <wp:cNvGraphicFramePr>
               <a:graphicFrameLocks xmlns:a="http://schemas.openxmlformats.org/drawingml/2006/main" noChangeAspect="1"/>
             </wp:cNvGraphicFramePr>
@@ -46,7 +48,7 @@
                   <pic:spPr>
                     <a:xfrm>
                       <a:off x="0" y="0"/>
-                      <a:ext cx="5943600" cy="5386705"/>
+                      <a:ext cx="5943600" cy="4271010"/>
                     </a:xfrm>
                     <a:prstGeom prst="rect">
                       <a:avLst/>
@@ -59,46 +61,23 @@
         </w:drawing>
       </w:r>
     </w:p>
-    <w:p/>
-    <w:p/>
-    <w:p/>
-    <w:p/>
-    <w:p/>
-    <w:p/>
-    <w:p/>
-    <w:p/>
-    <w:p>
-      <w:pPr>
-        <w:rPr>
-          <w:sz w:val="28"/>
-          <w:szCs w:val="28"/>
-        </w:rPr>
-      </w:pPr>
-      <w:r>
-        <w:rPr>
-          <w:sz w:val="28"/>
-          <w:szCs w:val="28"/>
+    <w:p>
+      <w:r>
+        <w:rPr>
+          <w:noProof/>
         </w:rPr>
         <w:lastRenderedPageBreak/>
-        <w:t>Services - Classes</w:t>
-      </w:r>
-    </w:p>
-    <w:p>
-      <w:pPr>
-        <w:rPr>
-          <w:sz w:val="28"/>
-          <w:szCs w:val="28"/>
-        </w:rPr>
-      </w:pPr>
+        <w:t>Home Page (index.html)</w:t>
+      </w:r>
       <w:r>
         <w:rPr>
           <w:noProof/>
         </w:rPr>
         <w:drawing>
-          <wp:inline distT="0" distB="0" distL="0" distR="0" wp14:anchorId="0F963A2B" wp14:editId="0778C6F2">
-            <wp:extent cx="5943600" cy="5325110"/>
-            <wp:effectExtent l="0" t="0" r="0" b="8890"/>
-            <wp:docPr id="7" name="Picture 7"/>
+          <wp:inline distT="0" distB="0" distL="0" distR="0" wp14:anchorId="7352D34F" wp14:editId="77670DDE">
+            <wp:extent cx="5943600" cy="5386705"/>
+            <wp:effectExtent l="0" t="0" r="0" b="4445"/>
+            <wp:docPr id="1" name="Picture 1"/>
             <wp:cNvGraphicFramePr>
               <a:graphicFrameLocks xmlns:a="http://schemas.openxmlformats.org/drawingml/2006/main" noChangeAspect="1"/>
             </wp:cNvGraphicFramePr>
@@ -118,7 +97,7 @@
                   <pic:spPr>
                     <a:xfrm>
                       <a:off x="0" y="0"/>
-                      <a:ext cx="5943600" cy="5325110"/>
+                      <a:ext cx="5943600" cy="5386705"/>
                     </a:xfrm>
                     <a:prstGeom prst="rect">
                       <a:avLst/>
@@ -130,70 +109,16 @@
           </wp:inline>
         </w:drawing>
       </w:r>
-      <w:r>
-        <w:rPr>
-          <w:sz w:val="28"/>
-          <w:szCs w:val="28"/>
-        </w:rPr>
-        <w:t xml:space="preserve"> </w:t>
-      </w:r>
-    </w:p>
-    <w:p>
-      <w:pPr>
-        <w:rPr>
-          <w:sz w:val="28"/>
-          <w:szCs w:val="28"/>
-        </w:rPr>
-      </w:pPr>
-    </w:p>
-    <w:p>
-      <w:pPr>
-        <w:rPr>
-          <w:sz w:val="28"/>
-          <w:szCs w:val="28"/>
-        </w:rPr>
-      </w:pPr>
-    </w:p>
-    <w:p>
-      <w:pPr>
-        <w:rPr>
-          <w:sz w:val="28"/>
-          <w:szCs w:val="28"/>
-        </w:rPr>
-      </w:pPr>
-    </w:p>
-    <w:p>
-      <w:pPr>
-        <w:rPr>
-          <w:sz w:val="28"/>
-          <w:szCs w:val="28"/>
-        </w:rPr>
-      </w:pPr>
-    </w:p>
-    <w:p>
-      <w:pPr>
-        <w:rPr>
-          <w:sz w:val="28"/>
-          <w:szCs w:val="28"/>
-        </w:rPr>
-      </w:pPr>
-    </w:p>
-    <w:p>
-      <w:pPr>
-        <w:rPr>
-          <w:sz w:val="28"/>
-          <w:szCs w:val="28"/>
-        </w:rPr>
-      </w:pPr>
-    </w:p>
-    <w:p>
-      <w:pPr>
-        <w:rPr>
-          <w:sz w:val="28"/>
-          <w:szCs w:val="28"/>
-        </w:rPr>
-      </w:pPr>
-    </w:p>
+    </w:p>
+    <w:p/>
+    <w:p/>
+    <w:p/>
+    <w:p/>
+    <w:p/>
+    <w:p/>
+    <w:p/>
+    <w:p/>
+    <w:p/>
     <w:p>
       <w:pPr>
         <w:rPr>
@@ -207,14 +132,28 @@
           <w:szCs w:val="28"/>
         </w:rPr>
         <w:lastRenderedPageBreak/>
-        <w:t xml:space="preserve">Services - </w:t>
-      </w:r>
-      <w:r>
-        <w:rPr>
-          <w:sz w:val="28"/>
-          <w:szCs w:val="28"/>
-        </w:rPr>
-        <w:t>Lessons</w:t>
+        <w:t xml:space="preserve">Services </w:t>
+      </w:r>
+      <w:r>
+        <w:rPr>
+          <w:sz w:val="28"/>
+          <w:szCs w:val="28"/>
+        </w:rPr>
+        <w:t>–</w:t>
+      </w:r>
+      <w:r>
+        <w:rPr>
+          <w:sz w:val="28"/>
+          <w:szCs w:val="28"/>
+        </w:rPr>
+        <w:t xml:space="preserve"> Classes</w:t>
+      </w:r>
+      <w:r>
+        <w:rPr>
+          <w:sz w:val="28"/>
+          <w:szCs w:val="28"/>
+        </w:rPr>
+        <w:t xml:space="preserve"> (classes.html)</w:t>
       </w:r>
     </w:p>
     <w:p>
@@ -229,10 +168,10 @@
           <w:noProof/>
         </w:rPr>
         <w:drawing>
-          <wp:inline distT="0" distB="0" distL="0" distR="0" wp14:anchorId="0DB4F16F" wp14:editId="50477327">
-            <wp:extent cx="5943600" cy="5402580"/>
-            <wp:effectExtent l="0" t="0" r="0" b="7620"/>
-            <wp:docPr id="8" name="Picture 8"/>
+          <wp:inline distT="0" distB="0" distL="0" distR="0" wp14:anchorId="0F963A2B" wp14:editId="0778C6F2">
+            <wp:extent cx="5943600" cy="5325110"/>
+            <wp:effectExtent l="0" t="0" r="0" b="8890"/>
+            <wp:docPr id="7" name="Picture 7"/>
             <wp:cNvGraphicFramePr>
               <a:graphicFrameLocks xmlns:a="http://schemas.openxmlformats.org/drawingml/2006/main" noChangeAspect="1"/>
             </wp:cNvGraphicFramePr>
@@ -252,7 +191,7 @@
                   <pic:spPr>
                     <a:xfrm>
                       <a:off x="0" y="0"/>
-                      <a:ext cx="5943600" cy="5402580"/>
+                      <a:ext cx="5943600" cy="5325110"/>
                     </a:xfrm>
                     <a:prstGeom prst="rect">
                       <a:avLst/>
@@ -264,6 +203,13 @@
           </wp:inline>
         </w:drawing>
       </w:r>
+      <w:r>
+        <w:rPr>
+          <w:sz w:val="28"/>
+          <w:szCs w:val="28"/>
+        </w:rPr>
+        <w:t xml:space="preserve"> </w:t>
+      </w:r>
     </w:p>
     <w:p>
       <w:pPr>
@@ -334,7 +280,28 @@
           <w:szCs w:val="28"/>
         </w:rPr>
         <w:lastRenderedPageBreak/>
-        <w:t>About - Instructors</w:t>
+        <w:t xml:space="preserve">Services </w:t>
+      </w:r>
+      <w:r>
+        <w:rPr>
+          <w:sz w:val="28"/>
+          <w:szCs w:val="28"/>
+        </w:rPr>
+        <w:t>–</w:t>
+      </w:r>
+      <w:r>
+        <w:rPr>
+          <w:sz w:val="28"/>
+          <w:szCs w:val="28"/>
+        </w:rPr>
+        <w:t xml:space="preserve"> Lessons</w:t>
+      </w:r>
+      <w:r>
+        <w:rPr>
+          <w:sz w:val="28"/>
+          <w:szCs w:val="28"/>
+        </w:rPr>
+        <w:t xml:space="preserve"> (lessons.html)</w:t>
       </w:r>
     </w:p>
     <w:p>
@@ -349,10 +316,10 @@
           <w:noProof/>
         </w:rPr>
         <w:drawing>
-          <wp:inline distT="0" distB="0" distL="0" distR="0" wp14:anchorId="70708028" wp14:editId="7C156B3A">
-            <wp:extent cx="5943600" cy="5395595"/>
-            <wp:effectExtent l="0" t="0" r="0" b="0"/>
-            <wp:docPr id="9" name="Picture 9"/>
+          <wp:inline distT="0" distB="0" distL="0" distR="0" wp14:anchorId="0DB4F16F" wp14:editId="50477327">
+            <wp:extent cx="5943600" cy="5402580"/>
+            <wp:effectExtent l="0" t="0" r="0" b="7620"/>
+            <wp:docPr id="8" name="Picture 8"/>
             <wp:cNvGraphicFramePr>
               <a:graphicFrameLocks xmlns:a="http://schemas.openxmlformats.org/drawingml/2006/main" noChangeAspect="1"/>
             </wp:cNvGraphicFramePr>
@@ -372,7 +339,7 @@
                   <pic:spPr>
                     <a:xfrm>
                       <a:off x="0" y="0"/>
-                      <a:ext cx="5943600" cy="5395595"/>
+                      <a:ext cx="5943600" cy="5402580"/>
                     </a:xfrm>
                     <a:prstGeom prst="rect">
                       <a:avLst/>
@@ -424,53 +391,58 @@
           <w:szCs w:val="28"/>
         </w:rPr>
       </w:pPr>
-      <w:bookmarkStart w:id="0" w:name="_GoBack"/>
-      <w:bookmarkEnd w:id="0"/>
-    </w:p>
-    <w:p>
-      <w:pPr>
-        <w:rPr>
-          <w:sz w:val="28"/>
-          <w:szCs w:val="28"/>
-        </w:rPr>
-      </w:pPr>
-    </w:p>
-    <w:p>
-      <w:pPr>
-        <w:rPr>
-          <w:sz w:val="28"/>
-          <w:szCs w:val="28"/>
-        </w:rPr>
-      </w:pPr>
-    </w:p>
-    <w:p>
-      <w:pPr>
-        <w:rPr>
-          <w:sz w:val="28"/>
-          <w:szCs w:val="28"/>
-        </w:rPr>
-      </w:pPr>
-    </w:p>
-    <w:p>
-      <w:pPr>
-        <w:rPr>
-          <w:sz w:val="28"/>
-          <w:szCs w:val="28"/>
-        </w:rPr>
-      </w:pPr>
-      <w:r>
-        <w:rPr>
-          <w:sz w:val="28"/>
-          <w:szCs w:val="28"/>
-        </w:rPr>
-        <w:t xml:space="preserve">About - </w:t>
-      </w:r>
-      <w:r>
-        <w:rPr>
-          <w:sz w:val="28"/>
-          <w:szCs w:val="28"/>
-        </w:rPr>
-        <w:t>Company</w:t>
+    </w:p>
+    <w:p>
+      <w:pPr>
+        <w:rPr>
+          <w:sz w:val="28"/>
+          <w:szCs w:val="28"/>
+        </w:rPr>
+      </w:pPr>
+    </w:p>
+    <w:p>
+      <w:pPr>
+        <w:rPr>
+          <w:sz w:val="28"/>
+          <w:szCs w:val="28"/>
+        </w:rPr>
+      </w:pPr>
+    </w:p>
+    <w:p>
+      <w:pPr>
+        <w:rPr>
+          <w:sz w:val="28"/>
+          <w:szCs w:val="28"/>
+        </w:rPr>
+      </w:pPr>
+      <w:r>
+        <w:rPr>
+          <w:sz w:val="28"/>
+          <w:szCs w:val="28"/>
+        </w:rPr>
+        <w:lastRenderedPageBreak/>
+        <w:t xml:space="preserve">About </w:t>
+      </w:r>
+      <w:r>
+        <w:rPr>
+          <w:sz w:val="28"/>
+          <w:szCs w:val="28"/>
+        </w:rPr>
+        <w:t>–</w:t>
+      </w:r>
+      <w:r>
+        <w:rPr>
+          <w:sz w:val="28"/>
+          <w:szCs w:val="28"/>
+        </w:rPr>
+        <w:t xml:space="preserve"> Instructors</w:t>
+      </w:r>
+      <w:r>
+        <w:rPr>
+          <w:sz w:val="28"/>
+          <w:szCs w:val="28"/>
+        </w:rPr>
+        <w:t xml:space="preserve"> (instructors.html)</w:t>
       </w:r>
     </w:p>
     <w:p>
@@ -485,10 +457,10 @@
           <w:noProof/>
         </w:rPr>
         <w:drawing>
-          <wp:inline distT="0" distB="0" distL="0" distR="0" wp14:anchorId="21593E9F" wp14:editId="34A33592">
+          <wp:inline distT="0" distB="0" distL="0" distR="0" wp14:anchorId="048A41C1" wp14:editId="7E6B1B3F">
             <wp:extent cx="5943600" cy="5389880"/>
             <wp:effectExtent l="0" t="0" r="0" b="1270"/>
-            <wp:docPr id="6" name="Picture 6"/>
+            <wp:docPr id="2" name="Picture 2"/>
             <wp:cNvGraphicFramePr>
               <a:graphicFrameLocks xmlns:a="http://schemas.openxmlformats.org/drawingml/2006/main" noChangeAspect="1"/>
             </wp:cNvGraphicFramePr>
@@ -509,6 +481,274 @@
                     <a:xfrm>
                       <a:off x="0" y="0"/>
                       <a:ext cx="5943600" cy="5389880"/>
+                    </a:xfrm>
+                    <a:prstGeom prst="rect">
+                      <a:avLst/>
+                    </a:prstGeom>
+                  </pic:spPr>
+                </pic:pic>
+              </a:graphicData>
+            </a:graphic>
+          </wp:inline>
+        </w:drawing>
+      </w:r>
+    </w:p>
+    <w:p>
+      <w:pPr>
+        <w:rPr>
+          <w:sz w:val="28"/>
+          <w:szCs w:val="28"/>
+        </w:rPr>
+      </w:pPr>
+    </w:p>
+    <w:p>
+      <w:pPr>
+        <w:rPr>
+          <w:sz w:val="28"/>
+          <w:szCs w:val="28"/>
+        </w:rPr>
+      </w:pPr>
+    </w:p>
+    <w:p>
+      <w:pPr>
+        <w:rPr>
+          <w:sz w:val="28"/>
+          <w:szCs w:val="28"/>
+        </w:rPr>
+      </w:pPr>
+    </w:p>
+    <w:p>
+      <w:pPr>
+        <w:rPr>
+          <w:sz w:val="28"/>
+          <w:szCs w:val="28"/>
+        </w:rPr>
+      </w:pPr>
+    </w:p>
+    <w:p>
+      <w:pPr>
+        <w:rPr>
+          <w:sz w:val="28"/>
+          <w:szCs w:val="28"/>
+        </w:rPr>
+      </w:pPr>
+    </w:p>
+    <w:p>
+      <w:pPr>
+        <w:rPr>
+          <w:sz w:val="28"/>
+          <w:szCs w:val="28"/>
+        </w:rPr>
+      </w:pPr>
+    </w:p>
+    <w:p>
+      <w:pPr>
+        <w:rPr>
+          <w:sz w:val="28"/>
+          <w:szCs w:val="28"/>
+        </w:rPr>
+      </w:pPr>
+    </w:p>
+    <w:p>
+      <w:pPr>
+        <w:rPr>
+          <w:sz w:val="28"/>
+          <w:szCs w:val="28"/>
+        </w:rPr>
+      </w:pPr>
+    </w:p>
+    <w:p>
+      <w:pPr>
+        <w:rPr>
+          <w:sz w:val="28"/>
+          <w:szCs w:val="28"/>
+        </w:rPr>
+      </w:pPr>
+      <w:r>
+        <w:rPr>
+          <w:sz w:val="28"/>
+          <w:szCs w:val="28"/>
+        </w:rPr>
+        <w:t xml:space="preserve">About </w:t>
+      </w:r>
+      <w:r>
+        <w:rPr>
+          <w:sz w:val="28"/>
+          <w:szCs w:val="28"/>
+        </w:rPr>
+        <w:t>–</w:t>
+      </w:r>
+      <w:r>
+        <w:rPr>
+          <w:sz w:val="28"/>
+          <w:szCs w:val="28"/>
+        </w:rPr>
+        <w:t xml:space="preserve"> Company</w:t>
+      </w:r>
+      <w:r>
+        <w:rPr>
+          <w:sz w:val="28"/>
+          <w:szCs w:val="28"/>
+        </w:rPr>
+        <w:t xml:space="preserve"> (about.html)</w:t>
+      </w:r>
+    </w:p>
+    <w:p>
+      <w:pPr>
+        <w:rPr>
+          <w:sz w:val="28"/>
+          <w:szCs w:val="28"/>
+        </w:rPr>
+      </w:pPr>
+      <w:r>
+        <w:rPr>
+          <w:noProof/>
+        </w:rPr>
+        <w:drawing>
+          <wp:inline distT="0" distB="0" distL="0" distR="0" wp14:anchorId="21593E9F" wp14:editId="34A33592">
+            <wp:extent cx="5943600" cy="5389880"/>
+            <wp:effectExtent l="0" t="0" r="0" b="1270"/>
+            <wp:docPr id="6" name="Picture 6"/>
+            <wp:cNvGraphicFramePr>
+              <a:graphicFrameLocks xmlns:a="http://schemas.openxmlformats.org/drawingml/2006/main" noChangeAspect="1"/>
+            </wp:cNvGraphicFramePr>
+            <a:graphic xmlns:a="http://schemas.openxmlformats.org/drawingml/2006/main">
+              <a:graphicData uri="http://schemas.openxmlformats.org/drawingml/2006/picture">
+                <pic:pic xmlns:pic="http://schemas.openxmlformats.org/drawingml/2006/picture">
+                  <pic:nvPicPr>
+                    <pic:cNvPr id="1" name=""/>
+                    <pic:cNvPicPr/>
+                  </pic:nvPicPr>
+                  <pic:blipFill>
+                    <a:blip r:embed="rId9"/>
+                    <a:stretch>
+                      <a:fillRect/>
+                    </a:stretch>
+                  </pic:blipFill>
+                  <pic:spPr>
+                    <a:xfrm>
+                      <a:off x="0" y="0"/>
+                      <a:ext cx="5943600" cy="5389880"/>
+                    </a:xfrm>
+                    <a:prstGeom prst="rect">
+                      <a:avLst/>
+                    </a:prstGeom>
+                  </pic:spPr>
+                </pic:pic>
+              </a:graphicData>
+            </a:graphic>
+          </wp:inline>
+        </w:drawing>
+      </w:r>
+    </w:p>
+    <w:p>
+      <w:pPr>
+        <w:rPr>
+          <w:sz w:val="28"/>
+          <w:szCs w:val="28"/>
+        </w:rPr>
+      </w:pPr>
+    </w:p>
+    <w:p>
+      <w:pPr>
+        <w:rPr>
+          <w:sz w:val="28"/>
+          <w:szCs w:val="28"/>
+        </w:rPr>
+      </w:pPr>
+    </w:p>
+    <w:p>
+      <w:pPr>
+        <w:rPr>
+          <w:sz w:val="28"/>
+          <w:szCs w:val="28"/>
+        </w:rPr>
+      </w:pPr>
+    </w:p>
+    <w:p>
+      <w:pPr>
+        <w:rPr>
+          <w:sz w:val="28"/>
+          <w:szCs w:val="28"/>
+        </w:rPr>
+      </w:pPr>
+    </w:p>
+    <w:p>
+      <w:pPr>
+        <w:rPr>
+          <w:sz w:val="28"/>
+          <w:szCs w:val="28"/>
+        </w:rPr>
+      </w:pPr>
+    </w:p>
+    <w:p>
+      <w:pPr>
+        <w:rPr>
+          <w:sz w:val="28"/>
+          <w:szCs w:val="28"/>
+        </w:rPr>
+      </w:pPr>
+    </w:p>
+    <w:p>
+      <w:pPr>
+        <w:rPr>
+          <w:sz w:val="28"/>
+          <w:szCs w:val="28"/>
+        </w:rPr>
+      </w:pPr>
+      <w:r>
+        <w:rPr>
+          <w:sz w:val="28"/>
+          <w:szCs w:val="28"/>
+        </w:rPr>
+        <w:lastRenderedPageBreak/>
+        <w:t>Sign-up (signup.html)</w:t>
+      </w:r>
+    </w:p>
+    <w:p>
+      <w:pPr>
+        <w:rPr>
+          <w:sz w:val="28"/>
+          <w:szCs w:val="28"/>
+        </w:rPr>
+      </w:pPr>
+    </w:p>
+    <w:p>
+      <w:pPr>
+        <w:rPr>
+          <w:sz w:val="28"/>
+          <w:szCs w:val="28"/>
+        </w:rPr>
+      </w:pPr>
+      <w:r>
+        <w:rPr>
+          <w:noProof/>
+        </w:rPr>
+        <w:drawing>
+          <wp:inline distT="0" distB="0" distL="0" distR="0" wp14:anchorId="5962B739" wp14:editId="7EDAD09B">
+            <wp:extent cx="5943600" cy="5410200"/>
+            <wp:effectExtent l="0" t="0" r="0" b="0"/>
+            <wp:docPr id="4" name="Picture 4"/>
+            <wp:cNvGraphicFramePr>
+              <a:graphicFrameLocks xmlns:a="http://schemas.openxmlformats.org/drawingml/2006/main" noChangeAspect="1"/>
+            </wp:cNvGraphicFramePr>
+            <a:graphic xmlns:a="http://schemas.openxmlformats.org/drawingml/2006/main">
+              <a:graphicData uri="http://schemas.openxmlformats.org/drawingml/2006/picture">
+                <pic:pic xmlns:pic="http://schemas.openxmlformats.org/drawingml/2006/picture">
+                  <pic:nvPicPr>
+                    <pic:cNvPr id="1" name=""/>
+                    <pic:cNvPicPr/>
+                  </pic:nvPicPr>
+                  <pic:blipFill>
+                    <a:blip r:embed="rId10"/>
+                    <a:stretch>
+                      <a:fillRect/>
+                    </a:stretch>
+                  </pic:blipFill>
+                  <pic:spPr>
+                    <a:xfrm>
+                      <a:off x="0" y="0"/>
+                      <a:ext cx="5943600" cy="5410200"/>
                     </a:xfrm>
                     <a:prstGeom prst="rect">
                       <a:avLst/>
@@ -654,6 +894,7 @@
     <w:lsdException w:name="HTML Sample" w:semiHidden="1" w:unhideWhenUsed="1"/>
     <w:lsdException w:name="HTML Typewriter" w:semiHidden="1" w:unhideWhenUsed="1"/>
     <w:lsdException w:name="HTML Variable" w:semiHidden="1" w:unhideWhenUsed="1"/>
+    <w:lsdException w:name="Normal Table" w:semiHidden="1" w:unhideWhenUsed="1"/>
     <w:lsdException w:name="annotation subject" w:semiHidden="1" w:unhideWhenUsed="1"/>
     <w:lsdException w:name="No List" w:semiHidden="1" w:unhideWhenUsed="1"/>
     <w:lsdException w:name="Outline List 1" w:semiHidden="1" w:unhideWhenUsed="1"/>
@@ -699,9 +940,11 @@
     <w:lsdException w:name="Table Subtle 1" w:semiHidden="1" w:unhideWhenUsed="1"/>
     <w:lsdException w:name="Table Subtle 2" w:semiHidden="1" w:unhideWhenUsed="1"/>
     <w:lsdException w:name="Table Web 1" w:semiHidden="1" w:unhideWhenUsed="1"/>
+    <w:lsdException w:name="Table Web 2" w:semiHidden="1" w:unhideWhenUsed="1"/>
     <w:lsdException w:name="Table Web 3" w:semiHidden="1" w:unhideWhenUsed="1"/>
     <w:lsdException w:name="Balloon Text" w:semiHidden="1" w:unhideWhenUsed="1"/>
     <w:lsdException w:name="Table Grid" w:uiPriority="39"/>
+    <w:lsdException w:name="Table Theme" w:semiHidden="1" w:unhideWhenUsed="1"/>
     <w:lsdException w:name="Placeholder Text" w:semiHidden="1"/>
     <w:lsdException w:name="No Spacing" w:uiPriority="1" w:qFormat="1"/>
     <w:lsdException w:name="Light Shading" w:uiPriority="60"/>

</xml_diff>

<commit_message>
updated architecture and sketches
</commit_message>
<xml_diff>
--- a/resources/sketches.docx
+++ b/resources/sketches.docx
@@ -9,8 +9,6 @@
           <w:szCs w:val="28"/>
         </w:rPr>
       </w:pPr>
-      <w:bookmarkStart w:id="0" w:name="_GoBack"/>
-      <w:bookmarkEnd w:id="0"/>
       <w:r>
         <w:rPr>
           <w:sz w:val="28"/>
@@ -25,10 +23,10 @@
           <w:noProof/>
         </w:rPr>
         <w:drawing>
-          <wp:inline distT="0" distB="0" distL="0" distR="0" wp14:anchorId="61F9B752" wp14:editId="7A670FD2">
-            <wp:extent cx="5943600" cy="4271010"/>
-            <wp:effectExtent l="0" t="0" r="0" b="0"/>
-            <wp:docPr id="3" name="Picture 3"/>
+          <wp:inline distT="0" distB="0" distL="0" distR="0" wp14:anchorId="41908DF4" wp14:editId="7B5397A3">
+            <wp:extent cx="5943600" cy="3401695"/>
+            <wp:effectExtent l="0" t="0" r="0" b="8255"/>
+            <wp:docPr id="5" name="Picture 5"/>
             <wp:cNvGraphicFramePr>
               <a:graphicFrameLocks xmlns:a="http://schemas.openxmlformats.org/drawingml/2006/main" noChangeAspect="1"/>
             </wp:cNvGraphicFramePr>
@@ -48,7 +46,7 @@
                   <pic:spPr>
                     <a:xfrm>
                       <a:off x="0" y="0"/>
-                      <a:ext cx="5943600" cy="4271010"/>
+                      <a:ext cx="5943600" cy="3401695"/>
                     </a:xfrm>
                     <a:prstGeom prst="rect">
                       <a:avLst/>
@@ -60,6 +58,8 @@
           </wp:inline>
         </w:drawing>
       </w:r>
+      <w:bookmarkStart w:id="0" w:name="_GoBack"/>
+      <w:bookmarkEnd w:id="0"/>
     </w:p>
     <w:p>
       <w:r>

</xml_diff>

<commit_message>
added sytleguide page to sketches
</commit_message>
<xml_diff>
--- a/resources/sketches.docx
+++ b/resources/sketches.docx
@@ -58,8 +58,6 @@
           </wp:inline>
         </w:drawing>
       </w:r>
-      <w:bookmarkStart w:id="0" w:name="_GoBack"/>
-      <w:bookmarkEnd w:id="0"/>
     </w:p>
     <w:p>
       <w:r>
@@ -749,6 +747,120 @@
                     <a:xfrm>
                       <a:off x="0" y="0"/>
                       <a:ext cx="5943600" cy="5410200"/>
+                    </a:xfrm>
+                    <a:prstGeom prst="rect">
+                      <a:avLst/>
+                    </a:prstGeom>
+                  </pic:spPr>
+                </pic:pic>
+              </a:graphicData>
+            </a:graphic>
+          </wp:inline>
+        </w:drawing>
+      </w:r>
+    </w:p>
+    <w:p>
+      <w:pPr>
+        <w:rPr>
+          <w:sz w:val="28"/>
+          <w:szCs w:val="28"/>
+        </w:rPr>
+      </w:pPr>
+    </w:p>
+    <w:p>
+      <w:pPr>
+        <w:rPr>
+          <w:sz w:val="28"/>
+          <w:szCs w:val="28"/>
+        </w:rPr>
+      </w:pPr>
+    </w:p>
+    <w:p>
+      <w:pPr>
+        <w:rPr>
+          <w:sz w:val="28"/>
+          <w:szCs w:val="28"/>
+        </w:rPr>
+      </w:pPr>
+    </w:p>
+    <w:p>
+      <w:pPr>
+        <w:rPr>
+          <w:sz w:val="28"/>
+          <w:szCs w:val="28"/>
+        </w:rPr>
+      </w:pPr>
+    </w:p>
+    <w:p>
+      <w:pPr>
+        <w:rPr>
+          <w:sz w:val="28"/>
+          <w:szCs w:val="28"/>
+        </w:rPr>
+      </w:pPr>
+    </w:p>
+    <w:p>
+      <w:pPr>
+        <w:rPr>
+          <w:sz w:val="28"/>
+          <w:szCs w:val="28"/>
+        </w:rPr>
+      </w:pPr>
+      <w:bookmarkStart w:id="0" w:name="_GoBack"/>
+      <w:bookmarkEnd w:id="0"/>
+    </w:p>
+    <w:p>
+      <w:pPr>
+        <w:rPr>
+          <w:sz w:val="28"/>
+          <w:szCs w:val="28"/>
+        </w:rPr>
+      </w:pPr>
+      <w:r>
+        <w:rPr>
+          <w:sz w:val="28"/>
+          <w:szCs w:val="28"/>
+        </w:rPr>
+        <w:lastRenderedPageBreak/>
+        <w:t>Style Guide page:</w:t>
+      </w:r>
+    </w:p>
+    <w:p>
+      <w:pPr>
+        <w:rPr>
+          <w:sz w:val="28"/>
+          <w:szCs w:val="28"/>
+        </w:rPr>
+      </w:pPr>
+      <w:r>
+        <w:rPr>
+          <w:noProof/>
+        </w:rPr>
+        <w:drawing>
+          <wp:inline distT="0" distB="0" distL="0" distR="0" wp14:anchorId="246EDC0E" wp14:editId="1802644C">
+            <wp:extent cx="6430010" cy="3267214"/>
+            <wp:effectExtent l="0" t="0" r="8890" b="9525"/>
+            <wp:docPr id="5" name="Picture 5"/>
+            <wp:cNvGraphicFramePr>
+              <a:graphicFrameLocks xmlns:a="http://schemas.openxmlformats.org/drawingml/2006/main" noChangeAspect="1"/>
+            </wp:cNvGraphicFramePr>
+            <a:graphic xmlns:a="http://schemas.openxmlformats.org/drawingml/2006/main">
+              <a:graphicData uri="http://schemas.openxmlformats.org/drawingml/2006/picture">
+                <pic:pic xmlns:pic="http://schemas.openxmlformats.org/drawingml/2006/picture">
+                  <pic:nvPicPr>
+                    <pic:cNvPr id="1" name=""/>
+                    <pic:cNvPicPr/>
+                  </pic:nvPicPr>
+                  <pic:blipFill>
+                    <a:blip r:embed="rId11"/>
+                    <a:stretch>
+                      <a:fillRect/>
+                    </a:stretch>
+                  </pic:blipFill>
+                  <pic:spPr>
+                    <a:xfrm>
+                      <a:off x="0" y="0"/>
+                      <a:ext cx="6442838" cy="3273732"/>
                     </a:xfrm>
                     <a:prstGeom prst="rect">
                       <a:avLst/>

</xml_diff>